<commit_message>
Huiswerk les 1 fixed
</commit_message>
<xml_diff>
--- a/Huiswerk MIMI.docx
+++ b/Huiswerk MIMI.docx
@@ -1001,39 +1001,38 @@
     <w:p>
       <w:pPr>
         <w:rPr>
-          <w:lang w:val="en-US"/>
-        </w:rPr>
-      </w:pPr>
-    </w:p>
-    <w:p>
-      <w:pPr>
-        <w:rPr>
-          <w:lang w:val="en-US"/>
-        </w:rPr>
-      </w:pPr>
-      <w:proofErr w:type="spellStart"/>
-      <w:r>
-        <w:rPr>
-          <w:lang w:val="en-US"/>
-        </w:rPr>
-        <w:t>Echte</w:t>
-      </w:r>
-      <w:proofErr w:type="spellEnd"/>
-      <w:r>
-        <w:rPr>
-          <w:lang w:val="en-US"/>
-        </w:rPr>
-        <w:t xml:space="preserve"> </w:t>
-      </w:r>
-      <w:proofErr w:type="spellStart"/>
-      <w:r>
-        <w:rPr>
-          <w:lang w:val="en-US"/>
-        </w:rPr>
-        <w:t>opdrachten</w:t>
-      </w:r>
-      <w:proofErr w:type="spellEnd"/>
-    </w:p>
+          <w:b/>
+          <w:lang w:val="en-US"/>
+        </w:rPr>
+      </w:pPr>
+      <w:bookmarkStart w:id="0" w:name="_GoBack"/>
+      <w:proofErr w:type="spellStart"/>
+      <w:r>
+        <w:rPr>
+          <w:b/>
+          <w:lang w:val="en-US"/>
+        </w:rPr>
+        <w:t>Huiswerk</w:t>
+      </w:r>
+      <w:proofErr w:type="spellEnd"/>
+      <w:r>
+        <w:rPr>
+          <w:b/>
+          <w:lang w:val="en-US"/>
+        </w:rPr>
+        <w:t xml:space="preserve"> </w:t>
+      </w:r>
+      <w:proofErr w:type="spellStart"/>
+      <w:r>
+        <w:rPr>
+          <w:b/>
+          <w:lang w:val="en-US"/>
+        </w:rPr>
+        <w:t>opdracht</w:t>
+      </w:r>
+      <w:proofErr w:type="spellEnd"/>
+    </w:p>
+    <w:bookmarkEnd w:id="0"/>
     <w:p>
       <w:pPr>
         <w:rPr>
@@ -1053,8 +1052,125 @@
         </w:rPr>
         <w:t>1</w:t>
       </w:r>
-      <w:bookmarkStart w:id="0" w:name="_GoBack"/>
-      <w:bookmarkEnd w:id="0"/>
+      <w:r>
+        <w:rPr>
+          <w:lang w:val="en-US"/>
+        </w:rPr>
+        <w:t xml:space="preserve"> </w:t>
+      </w:r>
+      <w:proofErr w:type="spellStart"/>
+      <w:r>
+        <w:rPr>
+          <w:lang w:val="en-US"/>
+        </w:rPr>
+        <w:t>een</w:t>
+      </w:r>
+      <w:proofErr w:type="spellEnd"/>
+      <w:r>
+        <w:rPr>
+          <w:lang w:val="en-US"/>
+        </w:rPr>
+        <w:t xml:space="preserve"> type </w:t>
+      </w:r>
+      <w:proofErr w:type="spellStart"/>
+      <w:r>
+        <w:rPr>
+          <w:lang w:val="en-US"/>
+        </w:rPr>
+        <w:t>waar</w:t>
+      </w:r>
+      <w:proofErr w:type="spellEnd"/>
+      <w:r>
+        <w:rPr>
+          <w:lang w:val="en-US"/>
+        </w:rPr>
+        <w:t xml:space="preserve"> je </w:t>
+      </w:r>
+      <w:proofErr w:type="spellStart"/>
+      <w:r>
+        <w:rPr>
+          <w:lang w:val="en-US"/>
+        </w:rPr>
+        <w:t>een</w:t>
+      </w:r>
+      <w:proofErr w:type="spellEnd"/>
+      <w:r>
+        <w:rPr>
+          <w:lang w:val="en-US"/>
+        </w:rPr>
+        <w:t xml:space="preserve"> </w:t>
+      </w:r>
+      <w:proofErr w:type="spellStart"/>
+      <w:r>
+        <w:rPr>
+          <w:lang w:val="en-US"/>
+        </w:rPr>
+        <w:t>methode</w:t>
+      </w:r>
+      <w:proofErr w:type="spellEnd"/>
+      <w:r>
+        <w:rPr>
+          <w:lang w:val="en-US"/>
+        </w:rPr>
+        <w:t xml:space="preserve"> </w:t>
+      </w:r>
+      <w:proofErr w:type="spellStart"/>
+      <w:r>
+        <w:rPr>
+          <w:lang w:val="en-US"/>
+        </w:rPr>
+        <w:t>mee</w:t>
+      </w:r>
+      <w:proofErr w:type="spellEnd"/>
+      <w:r>
+        <w:rPr>
+          <w:lang w:val="en-US"/>
+        </w:rPr>
+        <w:t xml:space="preserve"> </w:t>
+      </w:r>
+      <w:proofErr w:type="spellStart"/>
+      <w:r>
+        <w:rPr>
+          <w:lang w:val="en-US"/>
+        </w:rPr>
+        <w:t>uitvoert</w:t>
+      </w:r>
+      <w:proofErr w:type="spellEnd"/>
+    </w:p>
+    <w:p>
+      <w:pPr>
+        <w:rPr>
+          <w:lang w:val="en-US"/>
+        </w:rPr>
+      </w:pPr>
+    </w:p>
+    <w:p>
+      <w:pPr>
+        <w:rPr>
+          <w:lang w:val="en-US"/>
+        </w:rPr>
+      </w:pPr>
+      <w:r>
+        <w:rPr>
+          <w:lang w:val="en-US"/>
+        </w:rPr>
+        <w:t>2</w:t>
+      </w:r>
+      <w:r>
+        <w:t xml:space="preserve"> </w:t>
+      </w:r>
+      <w:r>
+        <w:t xml:space="preserve"> </w:t>
+      </w:r>
+      <w:hyperlink r:id="rId5" w:history="1">
+        <w:r>
+          <w:rPr>
+            <w:rStyle w:val="Hyperlink"/>
+            <w:lang w:val="en-US"/>
+          </w:rPr>
+          <w:t>https://gyazo.com/4a33e71fb1a86015e8df21d3e9bafad5</w:t>
+        </w:r>
+      </w:hyperlink>
     </w:p>
     <w:p>
       <w:pPr>
@@ -1074,21 +1190,181 @@
         <w:rPr>
           <w:lang w:val="en-US"/>
         </w:rPr>
-        <w:t>2</w:t>
-      </w:r>
-      <w:r>
-        <w:t xml:space="preserve"> </w:t>
-      </w:r>
-      <w:r>
-        <w:t xml:space="preserve"> </w:t>
-      </w:r>
-      <w:r>
-        <w:rPr>
-          <w:lang w:val="en-US"/>
-        </w:rPr>
-        <w:t>https://gyazo.com/4a33e71fb1a86015e8df21d3e9bafad5</w:t>
+        <w:t>3  (</w:t>
       </w:r>
       <w:proofErr w:type="gramEnd"/>
+      <w:r>
+        <w:rPr>
+          <w:lang w:val="en-US"/>
+        </w:rPr>
+        <w:t>0,11)</w:t>
+      </w:r>
+    </w:p>
+    <w:p>
+      <w:pPr>
+        <w:rPr>
+          <w:lang w:val="en-US"/>
+        </w:rPr>
+      </w:pPr>
+      <w:r>
+        <w:rPr>
+          <w:lang w:val="en-US"/>
+        </w:rPr>
+        <w:t xml:space="preserve"> </w:t>
+      </w:r>
+    </w:p>
+    <w:p>
+      <w:pPr>
+        <w:rPr>
+          <w:lang w:val="en-US"/>
+        </w:rPr>
+      </w:pPr>
+      <w:proofErr w:type="gramStart"/>
+      <w:r>
+        <w:rPr>
+          <w:lang w:val="en-US"/>
+        </w:rPr>
+        <w:t>4  A</w:t>
+      </w:r>
+      <w:proofErr w:type="gramEnd"/>
+      <w:r>
+        <w:rPr>
+          <w:lang w:val="en-US"/>
+        </w:rPr>
+        <w:t>= {</w:t>
+      </w:r>
+    </w:p>
+    <w:p>
+      <w:pPr>
+        <w:rPr>
+          <w:lang w:val="en-US"/>
+        </w:rPr>
+      </w:pPr>
+      <w:r>
+        <w:rPr>
+          <w:lang w:val="en-US"/>
+        </w:rPr>
+        <w:t xml:space="preserve">    B</w:t>
+      </w:r>
+      <w:proofErr w:type="gramStart"/>
+      <w:r>
+        <w:rPr>
+          <w:lang w:val="en-US"/>
+        </w:rPr>
+        <w:t>= }</w:t>
+      </w:r>
+      <w:proofErr w:type="gramEnd"/>
+    </w:p>
+    <w:p>
+      <w:pPr>
+        <w:rPr>
+          <w:lang w:val="en-US"/>
+        </w:rPr>
+      </w:pPr>
+      <w:r>
+        <w:rPr>
+          <w:lang w:val="en-US"/>
+        </w:rPr>
+        <w:t xml:space="preserve">    C= </w:t>
+      </w:r>
+      <w:proofErr w:type="spellStart"/>
+      <w:r>
+        <w:rPr>
+          <w:lang w:val="en-US"/>
+        </w:rPr>
+        <w:t>moveDown</w:t>
+      </w:r>
+      <w:proofErr w:type="spellEnd"/>
+    </w:p>
+    <w:p>
+      <w:pPr>
+        <w:rPr>
+          <w:lang w:val="en-US"/>
+        </w:rPr>
+      </w:pPr>
+      <w:r>
+        <w:rPr>
+          <w:lang w:val="en-US"/>
+        </w:rPr>
+        <w:t xml:space="preserve">    D= Move</w:t>
+      </w:r>
+    </w:p>
+    <w:p>
+      <w:pPr>
+        <w:rPr>
+          <w:lang w:val="en-US"/>
+        </w:rPr>
+      </w:pPr>
+      <w:r>
+        <w:rPr>
+          <w:lang w:val="en-US"/>
+        </w:rPr>
+        <w:t xml:space="preserve">    E= </w:t>
+      </w:r>
+      <w:proofErr w:type="spellStart"/>
+      <w:r>
+        <w:rPr>
+          <w:lang w:val="en-US"/>
+        </w:rPr>
+        <w:t>turnRight</w:t>
+      </w:r>
+      <w:proofErr w:type="spellEnd"/>
+    </w:p>
+    <w:p>
+      <w:pPr>
+        <w:rPr>
+          <w:lang w:val="en-US"/>
+        </w:rPr>
+      </w:pPr>
+      <w:r>
+        <w:rPr>
+          <w:lang w:val="en-US"/>
+        </w:rPr>
+        <w:t xml:space="preserve">    F= </w:t>
+      </w:r>
+      <w:proofErr w:type="spellStart"/>
+      <w:r>
+        <w:rPr>
+          <w:lang w:val="en-US"/>
+        </w:rPr>
+        <w:t>Movedown</w:t>
+      </w:r>
+      <w:proofErr w:type="spellEnd"/>
+    </w:p>
+    <w:p>
+      <w:pPr>
+        <w:rPr>
+          <w:lang w:val="en-US"/>
+        </w:rPr>
+      </w:pPr>
+      <w:r>
+        <w:rPr>
+          <w:lang w:val="en-US"/>
+        </w:rPr>
+        <w:t xml:space="preserve">    G= </w:t>
+      </w:r>
+      <w:proofErr w:type="spellStart"/>
+      <w:r>
+        <w:rPr>
+          <w:lang w:val="en-US"/>
+        </w:rPr>
+        <w:t>Movedown</w:t>
+      </w:r>
+      <w:proofErr w:type="spellEnd"/>
+      <w:r>
+        <w:rPr>
+          <w:lang w:val="en-US"/>
+        </w:rPr>
+        <w:t xml:space="preserve"> </w:t>
+      </w:r>
+      <w:proofErr w:type="spellStart"/>
+      <w:r>
+        <w:rPr>
+          <w:lang w:val="en-US"/>
+        </w:rPr>
+        <w:t>afgelopen</w:t>
+      </w:r>
+      <w:proofErr w:type="spellEnd"/>
     </w:p>
     <w:sectPr>
       <w:pgSz w:w="11900" w:h="16840"/>
@@ -1526,6 +1802,17 @@
     <w:semiHidden/>
     <w:unhideWhenUsed/>
   </w:style>
+  <w:style w:type="character" w:styleId="Hyperlink">
+    <w:name w:val="Hyperlink"/>
+    <w:basedOn w:val="Standaardalinea-lettertype"/>
+    <w:uiPriority w:val="99"/>
+    <w:unhideWhenUsed/>
+    <w:rsid w:val="00C857BB"/>
+    <w:rPr>
+      <w:color w:val="0563C1" w:themeColor="hyperlink"/>
+      <w:u w:val="single"/>
+    </w:rPr>
+  </w:style>
 </w:styles>
 </file>
 
@@ -1795,7 +2082,7 @@
 </file>
 
 <file path=customXml/itemProps1.xml><?xml version="1.0" encoding="utf-8"?>
-<ds:datastoreItem xmlns:ds="http://schemas.openxmlformats.org/officeDocument/2006/customXml" ds:itemID="{08C25389-2F16-3A49-87ED-312330CF78C7}">
+<ds:datastoreItem xmlns:ds="http://schemas.openxmlformats.org/officeDocument/2006/customXml" ds:itemID="{E9B0118B-DB78-B245-9843-59065F083DAA}">
   <ds:schemaRefs>
     <ds:schemaRef ds:uri="http://schemas.openxmlformats.org/officeDocument/2006/bibliography"/>
   </ds:schemaRefs>

</xml_diff>